<commit_message>
Update Adresat.idds in vyjadreniEIA.yml and zákon EIA reference in vyjadreniEIA.docx
</commit_message>
<xml_diff>
--- a/docassemble/VzoryPravnichPodani/data/templates/vyjadreniEIA.docx
+++ b/docassemble/VzoryPravnichPodani/data/templates/vyjadreniEIA.docx
@@ -232,7 +232,13 @@
         <w:t>’] }}</w:t>
       </w:r>
       <w:r>
-        <w:t xml:space="preserve">“. V souladu s § 6 odst. 8 zákona č. 100/2001 Sb., o posuzování vlivů na životní prostředí, ve znění pozdějších předpisů (dále jen „zákon EIA“), tímto </w:t>
+        <w:t xml:space="preserve">“. V souladu s § 6 odst. </w:t>
+      </w:r>
+      <w:r>
+        <w:t>6</w:t>
+      </w:r>
+      <w:r>
+        <w:t xml:space="preserve"> zákona č. 100/2001 Sb., o posuzování vlivů na životní prostředí, ve znění pozdějších předpisů (dále jen „zákon EIA“), tímto </w:t>
       </w:r>
       <w:proofErr w:type="gramStart"/>
       <w:r>
@@ -420,7 +426,7 @@
     </w:p>
     <w:p>
       <w:pPr>
-        <w:pStyle w:val="ListParagraph"/>
+        <w:pStyle w:val="Odstavecseseznamem"/>
         <w:numPr>
           <w:ilvl w:val="0"/>
           <w:numId w:val="4"/>
@@ -461,7 +467,7 @@
     </w:p>
     <w:p>
       <w:pPr>
-        <w:pStyle w:val="ListParagraph"/>
+        <w:pStyle w:val="Odstavecseseznamem"/>
         <w:numPr>
           <w:ilvl w:val="0"/>
           <w:numId w:val="4"/>
@@ -488,7 +494,7 @@
     </w:p>
     <w:p>
       <w:pPr>
-        <w:pStyle w:val="ListParagraph"/>
+        <w:pStyle w:val="Odstavecseseznamem"/>
         <w:numPr>
           <w:ilvl w:val="0"/>
           <w:numId w:val="4"/>
@@ -1017,7 +1023,7 @@
     </w:p>
     <w:p>
       <w:pPr>
-        <w:pStyle w:val="ListParagraph"/>
+        <w:pStyle w:val="Odstavecseseznamem"/>
         <w:numPr>
           <w:ilvl w:val="0"/>
           <w:numId w:val="4"/>
@@ -1061,7 +1067,7 @@
     </w:p>
     <w:p>
       <w:pPr>
-        <w:pStyle w:val="ListParagraph"/>
+        <w:pStyle w:val="Odstavecseseznamem"/>
         <w:numPr>
           <w:ilvl w:val="0"/>
           <w:numId w:val="4"/>
@@ -1088,7 +1094,7 @@
     </w:p>
     <w:p>
       <w:pPr>
-        <w:pStyle w:val="ListParagraph"/>
+        <w:pStyle w:val="Odstavecseseznamem"/>
         <w:numPr>
           <w:ilvl w:val="0"/>
           <w:numId w:val="4"/>
@@ -2083,7 +2089,7 @@
     <w:lsdException w:name="Unresolved Mention" w:semiHidden="1" w:unhideWhenUsed="1"/>
     <w:lsdException w:name="Smart Link" w:semiHidden="1" w:unhideWhenUsed="1"/>
   </w:latentStyles>
-  <w:style w:type="paragraph" w:default="1" w:styleId="Normal">
+  <w:style w:type="paragraph" w:default="1" w:styleId="Normln">
     <w:name w:val="Normal"/>
     <w:qFormat/>
     <w:rsid w:val="00CD5FA7"/>
@@ -2098,11 +2104,11 @@
       <w:lang w:val="cs-CZ" w:eastAsia="ar-SA"/>
     </w:rPr>
   </w:style>
-  <w:style w:type="paragraph" w:styleId="Heading1">
+  <w:style w:type="paragraph" w:styleId="Nadpis1">
     <w:name w:val="heading 1"/>
-    <w:basedOn w:val="Normal"/>
-    <w:next w:val="Normal"/>
-    <w:link w:val="Heading1Char"/>
+    <w:basedOn w:val="Normln"/>
+    <w:next w:val="Normln"/>
+    <w:link w:val="Nadpis1Char"/>
     <w:qFormat/>
     <w:rsid w:val="00BD1CB7"/>
     <w:pPr>
@@ -2119,13 +2125,13 @@
       <w:szCs w:val="32"/>
     </w:rPr>
   </w:style>
-  <w:style w:type="character" w:default="1" w:styleId="DefaultParagraphFont">
+  <w:style w:type="character" w:default="1" w:styleId="Standardnpsmoodstavce">
     <w:name w:val="Default Paragraph Font"/>
     <w:uiPriority w:val="1"/>
     <w:semiHidden/>
     <w:unhideWhenUsed/>
   </w:style>
-  <w:style w:type="table" w:default="1" w:styleId="TableNormal">
+  <w:style w:type="table" w:default="1" w:styleId="Normlntabulka">
     <w:name w:val="Normal Table"/>
     <w:uiPriority w:val="99"/>
     <w:semiHidden/>
@@ -2140,7 +2146,7 @@
       </w:tblCellMar>
     </w:tblPr>
   </w:style>
-  <w:style w:type="numbering" w:default="1" w:styleId="NoList">
+  <w:style w:type="numbering" w:default="1" w:styleId="Bezseznamu">
     <w:name w:val="No List"/>
     <w:uiPriority w:val="99"/>
     <w:semiHidden/>
@@ -2148,7 +2154,7 @@
   </w:style>
   <w:style w:type="paragraph" w:customStyle="1" w:styleId="Adresa">
     <w:name w:val="Adresa"/>
-    <w:basedOn w:val="Normal"/>
+    <w:basedOn w:val="Normln"/>
     <w:rsid w:val="00BD1CB7"/>
     <w:pPr>
       <w:spacing w:after="0" w:line="240" w:lineRule="auto"/>
@@ -2156,7 +2162,7 @@
   </w:style>
   <w:style w:type="paragraph" w:customStyle="1" w:styleId="Popisek">
     <w:name w:val="Popisek"/>
-    <w:basedOn w:val="Normal"/>
+    <w:basedOn w:val="Normln"/>
     <w:qFormat/>
     <w:rsid w:val="00BD1CB7"/>
     <w:pPr>
@@ -2173,10 +2179,10 @@
       <w:spacing w:before="360"/>
     </w:pPr>
   </w:style>
-  <w:style w:type="character" w:customStyle="1" w:styleId="Heading1Char">
-    <w:name w:val="Heading 1 Char"/>
-    <w:basedOn w:val="DefaultParagraphFont"/>
-    <w:link w:val="Heading1"/>
+  <w:style w:type="character" w:customStyle="1" w:styleId="Nadpis1Char">
+    <w:name w:val="Nadpis 1 Char"/>
+    <w:basedOn w:val="Standardnpsmoodstavce"/>
+    <w:link w:val="Nadpis1"/>
     <w:rsid w:val="00BD1CB7"/>
     <w:rPr>
       <w:rFonts w:ascii="Gill Sans MT" w:eastAsia="Times New Roman" w:hAnsi="Gill Sans MT" w:cs="Arial"/>
@@ -2188,9 +2194,9 @@
       <w:lang w:val="cs-CZ" w:eastAsia="ar-SA"/>
     </w:rPr>
   </w:style>
-  <w:style w:type="paragraph" w:styleId="ListParagraph">
+  <w:style w:type="paragraph" w:styleId="Odstavecseseznamem">
     <w:name w:val="List Paragraph"/>
-    <w:basedOn w:val="Normal"/>
+    <w:basedOn w:val="Normln"/>
     <w:uiPriority w:val="34"/>
     <w:rsid w:val="00BD1CB7"/>
     <w:pPr>

</xml_diff>